<commit_message>
modifikasi: BAB I mengubah ukuran font judul dan subjudul
</commit_message>
<xml_diff>
--- a/BAB I - Buk Selvi.docx
+++ b/BAB I - Buk Selvi.docx
@@ -5,7 +5,7 @@
     <w:p>
       <w:pPr>
         <w:pStyle w:val="Heading1"/>
-        <w:spacing w:before="0"/>
+        <w:spacing w:before="0" w:line="360" w:lineRule="auto"/>
       </w:pPr>
       <w:r>
         <w:br/>
@@ -825,9 +825,11 @@
       </w:r>
     </w:p>
     <w:sectPr>
+      <w:headerReference w:type="default" r:id="rId8"/>
       <w:pgSz w:w="11906" w:h="16838" w:code="9"/>
       <w:pgMar w:top="2268" w:right="1701" w:bottom="1701" w:left="2268" w:header="709" w:footer="709" w:gutter="0"/>
       <w:cols w:space="708"/>
+      <w:titlePg/>
       <w:docGrid w:linePitch="360"/>
     </w:sectPr>
   </w:body>
@@ -882,6 +884,62 @@
     </w:p>
   </w:footnote>
 </w:footnotes>
+</file>
+
+<file path=word/header1.xml><?xml version="1.0" encoding="utf-8"?>
+<w:hdr xmlns:wpc="http://schemas.microsoft.com/office/word/2010/wordprocessingCanvas" xmlns:cx="http://schemas.microsoft.com/office/drawing/2014/chartex" xmlns:cx1="http://schemas.microsoft.com/office/drawing/2015/9/8/chartex" xmlns:cx2="http://schemas.microsoft.com/office/drawing/2015/10/21/chartex" xmlns:cx3="http://schemas.microsoft.com/office/drawing/2016/5/9/chartex" xmlns:cx4="http://schemas.microsoft.com/office/drawing/2016/5/10/chartex" xmlns:cx5="http://schemas.microsoft.com/office/drawing/2016/5/11/chartex" xmlns:cx6="http://schemas.microsoft.com/office/drawing/2016/5/12/chartex" xmlns:cx7="http://schemas.microsoft.com/office/drawing/2016/5/13/chartex" xmlns:cx8="http://schemas.microsoft.com/office/drawing/2016/5/14/chartex" xmlns:mc="http://schemas.openxmlformats.org/markup-compatibility/2006" xmlns:aink="http://schemas.microsoft.com/office/drawing/2016/ink" xmlns:am3d="http://schemas.microsoft.com/office/drawing/2017/model3d" xmlns:o="urn:schemas-microsoft-com:office:office" xmlns:r="http://schemas.openxmlformats.org/officeDocument/2006/relationships" xmlns:m="http://schemas.openxmlformats.org/officeDocument/2006/math" xmlns:v="urn:schemas-microsoft-com:vml" xmlns:wp14="http://schemas.microsoft.com/office/word/2010/wordprocessingDrawing" xmlns:wp="http://schemas.openxmlformats.org/drawingml/2006/wordprocessingDrawing" xmlns:w10="urn:schemas-microsoft-com:office:word" xmlns:w="http://schemas.openxmlformats.org/wordprocessingml/2006/main" xmlns:w14="http://schemas.microsoft.com/office/word/2010/wordml" xmlns:w15="http://schemas.microsoft.com/office/word/2012/wordml" xmlns:w16cex="http://schemas.microsoft.com/office/word/2018/wordml/cex" xmlns:w16cid="http://schemas.microsoft.com/office/word/2016/wordml/cid" xmlns:w16="http://schemas.microsoft.com/office/word/2018/wordml" xmlns:w16sdtdh="http://schemas.microsoft.com/office/word/2020/wordml/sdtdatahash" xmlns:w16se="http://schemas.microsoft.com/office/word/2015/wordml/symex" xmlns:wpg="http://schemas.microsoft.com/office/word/2010/wordprocessingGroup" xmlns:wpi="http://schemas.microsoft.com/office/word/2010/wordprocessingInk" xmlns:wne="http://schemas.microsoft.com/office/word/2006/wordml" xmlns:wps="http://schemas.microsoft.com/office/word/2010/wordprocessingShape" mc:Ignorable="w14 w15 w16se w16cid w16 w16cex w16sdtdh wp14">
+  <w:sdt>
+    <w:sdtPr>
+      <w:rPr>
+        <w:noProof w:val="0"/>
+      </w:rPr>
+      <w:id w:val="1415132509"/>
+      <w:docPartObj>
+        <w:docPartGallery w:val="Page Numbers (Top of Page)"/>
+        <w:docPartUnique/>
+      </w:docPartObj>
+    </w:sdtPr>
+    <w:sdtEndPr>
+      <w:rPr>
+        <w:noProof/>
+      </w:rPr>
+    </w:sdtEndPr>
+    <w:sdtContent>
+      <w:p>
+        <w:pPr>
+          <w:pStyle w:val="Header"/>
+          <w:jc w:val="right"/>
+        </w:pPr>
+        <w:r>
+          <w:rPr>
+            <w:noProof w:val="0"/>
+          </w:rPr>
+          <w:fldChar w:fldCharType="begin"/>
+        </w:r>
+        <w:r>
+          <w:instrText xml:space="preserve"> PAGE   \* MERGEFORMAT </w:instrText>
+        </w:r>
+        <w:r>
+          <w:rPr>
+            <w:noProof w:val="0"/>
+          </w:rPr>
+          <w:fldChar w:fldCharType="separate"/>
+        </w:r>
+        <w:r>
+          <w:t>2</w:t>
+        </w:r>
+        <w:r>
+          <w:fldChar w:fldCharType="end"/>
+        </w:r>
+      </w:p>
+    </w:sdtContent>
+  </w:sdt>
+  <w:p>
+    <w:pPr>
+      <w:pStyle w:val="Header"/>
+    </w:pPr>
+  </w:p>
+</w:hdr>
 </file>
 
 <file path=word/numbering.xml><?xml version="1.0" encoding="utf-8"?>
@@ -1878,9 +1936,10 @@
     <w:basedOn w:val="Normal"/>
     <w:next w:val="Normal"/>
     <w:link w:val="Heading1Char"/>
+    <w:autoRedefine/>
     <w:uiPriority w:val="9"/>
     <w:qFormat/>
-    <w:rsid w:val="003457FB"/>
+    <w:rsid w:val="00E97CDE"/>
     <w:pPr>
       <w:keepNext/>
       <w:keepLines/>
@@ -1894,7 +1953,6 @@
     <w:rPr>
       <w:rFonts w:eastAsiaTheme="majorEastAsia" w:cstheme="majorBidi"/>
       <w:b/>
-      <w:sz w:val="32"/>
       <w:szCs w:val="32"/>
     </w:rPr>
   </w:style>
@@ -1903,10 +1961,11 @@
     <w:basedOn w:val="Normal"/>
     <w:next w:val="Normal"/>
     <w:link w:val="Heading2Char"/>
+    <w:autoRedefine/>
     <w:uiPriority w:val="9"/>
     <w:unhideWhenUsed/>
     <w:qFormat/>
-    <w:rsid w:val="003457FB"/>
+    <w:rsid w:val="00E97CDE"/>
     <w:pPr>
       <w:keepNext/>
       <w:keepLines/>
@@ -1921,7 +1980,6 @@
     <w:rPr>
       <w:rFonts w:eastAsiaTheme="majorEastAsia" w:cstheme="majorBidi"/>
       <w:b/>
-      <w:sz w:val="26"/>
       <w:szCs w:val="26"/>
     </w:rPr>
   </w:style>
@@ -2142,12 +2200,12 @@
     <w:basedOn w:val="DefaultParagraphFont"/>
     <w:link w:val="Heading1"/>
     <w:uiPriority w:val="9"/>
-    <w:rsid w:val="003457FB"/>
+    <w:rsid w:val="00E97CDE"/>
     <w:rPr>
       <w:rFonts w:ascii="Times New Roman" w:eastAsiaTheme="majorEastAsia" w:hAnsi="Times New Roman" w:cstheme="majorBidi"/>
       <w:b/>
       <w:noProof/>
-      <w:sz w:val="32"/>
+      <w:sz w:val="24"/>
       <w:szCs w:val="32"/>
       <w:lang w:val="en-US"/>
     </w:rPr>
@@ -2170,12 +2228,12 @@
     <w:basedOn w:val="DefaultParagraphFont"/>
     <w:link w:val="Heading2"/>
     <w:uiPriority w:val="9"/>
-    <w:rsid w:val="003457FB"/>
+    <w:rsid w:val="00E97CDE"/>
     <w:rPr>
       <w:rFonts w:ascii="Times New Roman" w:eastAsiaTheme="majorEastAsia" w:hAnsi="Times New Roman" w:cstheme="majorBidi"/>
       <w:b/>
       <w:noProof/>
-      <w:sz w:val="26"/>
+      <w:sz w:val="24"/>
       <w:szCs w:val="26"/>
       <w:lang w:val="en-US"/>
     </w:rPr>

</xml_diff>

<commit_message>
tambah file BAB I II III
</commit_message>
<xml_diff>
--- a/BAB I - Buk Selvi.docx
+++ b/BAB I - Buk Selvi.docx
@@ -5,8 +5,10 @@
     <w:p>
       <w:pPr>
         <w:pStyle w:val="Heading1"/>
-        <w:spacing w:before="0" w:line="360" w:lineRule="auto"/>
-      </w:pPr>
+      </w:pPr>
+      <w:r>
+        <w:t xml:space="preserve">    </w:t>
+      </w:r>
       <w:r>
         <w:br/>
         <w:t>PENDAHULUAN</w:t>
@@ -156,7 +158,7 @@
             <w:fldChar w:fldCharType="separate"/>
           </w:r>
           <w:r>
-            <w:t xml:space="preserve"> (Suherman, 2019)</w:t>
+            <w:t>(Suherman, 2019)</w:t>
           </w:r>
           <w:r>
             <w:fldChar w:fldCharType="end"/>
@@ -169,9 +171,30 @@
       <w:r>
         <w:t xml:space="preserve"> </w:t>
       </w:r>
-      <w:r>
-        <w:t>(Setiawan, dkk, 2020)</w:t>
-      </w:r>
+      <w:sdt>
+        <w:sdtPr>
+          <w:id w:val="377749680"/>
+          <w:citation/>
+        </w:sdtPr>
+        <w:sdtEndPr/>
+        <w:sdtContent>
+          <w:r>
+            <w:fldChar w:fldCharType="begin"/>
+          </w:r>
+          <w:r>
+            <w:instrText xml:space="preserve"> CITATION Tho \l 1033 </w:instrText>
+          </w:r>
+          <w:r>
+            <w:fldChar w:fldCharType="separate"/>
+          </w:r>
+          <w:r>
+            <w:t>(Thomas, 2013)</w:t>
+          </w:r>
+          <w:r>
+            <w:fldChar w:fldCharType="end"/>
+          </w:r>
+        </w:sdtContent>
+      </w:sdt>
       <w:r>
         <w:t>.</w:t>
       </w:r>
@@ -464,7 +487,13 @@
         <w:ind w:left="630"/>
       </w:pPr>
       <w:r>
-        <w:t>Bagaimana mengidentifikasi permasalahan aksesibilitas dan efisiensi sistem informasi pertanian yang spesifik pada kelompok tani di Desa Sidapdap Simanosor?</w:t>
+        <w:t xml:space="preserve">Bagaimana </w:t>
+      </w:r>
+      <w:r>
+        <w:t>mengatasi</w:t>
+      </w:r>
+      <w:r>
+        <w:t xml:space="preserve"> permasalahan aksesibilitas dan efisiensi sistem informasi pertanian pada kelompok tani di Desa Sidapdap Simanosor?</w:t>
       </w:r>
     </w:p>
     <w:p>
@@ -499,13 +528,177 @@
         <w:ind w:left="630"/>
       </w:pPr>
       <w:r>
-        <w:t xml:space="preserve">Bagaimana implementasi perancangan website interaktif </w:t>
+        <w:t>Apakah dengan</w:t>
+      </w:r>
+      <w:r>
+        <w:t xml:space="preserve"> </w:t>
+      </w:r>
+      <w:r>
+        <w:t>adanya</w:t>
+      </w:r>
+      <w:r>
+        <w:t xml:space="preserve"> website interaktif</w:t>
+      </w:r>
+      <w:r>
+        <w:t xml:space="preserve"> </w:t>
+      </w:r>
+      <w:r>
+        <w:t>dapat meningkatkan aksesibilitas dan efisiensi sistem informasi terhadap kelompok tani di Desa Sidapdap Simanosor?</w:t>
+      </w:r>
+    </w:p>
+    <w:p>
+      <w:pPr>
+        <w:pStyle w:val="Heading2"/>
+      </w:pPr>
+      <w:r>
+        <w:t>Batasan Masalah</w:t>
+      </w:r>
+    </w:p>
+    <w:p>
+      <w:pPr>
+        <w:spacing w:line="480" w:lineRule="auto"/>
+        <w:ind w:firstLine="426"/>
+      </w:pPr>
+      <w:r>
+        <w:t>Batasan masalah penelitian ini terfokus pada perancangan website interaktif untuk meningkatkan aksesibilitas dan efisiensi sistem informasi pada kelompok tani di Desa Sidapdap Simanosor. Penelitian ini akan mencakup beberapa aspek berikut.</w:t>
+      </w:r>
+    </w:p>
+    <w:p>
+      <w:pPr>
+        <w:pStyle w:val="ListParagraph"/>
+        <w:numPr>
+          <w:ilvl w:val="0"/>
+          <w:numId w:val="8"/>
+        </w:numPr>
+        <w:spacing w:line="480" w:lineRule="auto"/>
+        <w:ind w:left="709" w:hanging="425"/>
+      </w:pPr>
+      <w:r>
+        <w:t>Penelitian ini akan mengurangi permasalahan yang dihadapi oleh kelompok tani terkait aksesibilitas dan efisiensi  dari sistem informasi dalam kegiatan pertanian.</w:t>
+      </w:r>
+    </w:p>
+    <w:p>
+      <w:pPr>
+        <w:pStyle w:val="ListParagraph"/>
+        <w:numPr>
+          <w:ilvl w:val="0"/>
+          <w:numId w:val="8"/>
+        </w:numPr>
+        <w:spacing w:line="480" w:lineRule="auto"/>
+        <w:ind w:left="630"/>
+      </w:pPr>
+      <w:r>
+        <w:t>Untuk dapat pengolahan informasi yang relevan dengan kelompok tani di Desa Sidapdap Simanosor dengan integrasi teknologi informasi yang mudah diakses.</w:t>
+      </w:r>
+    </w:p>
+    <w:p>
+      <w:pPr>
+        <w:pStyle w:val="ListParagraph"/>
+        <w:numPr>
+          <w:ilvl w:val="0"/>
+          <w:numId w:val="8"/>
+        </w:numPr>
+        <w:spacing w:line="480" w:lineRule="auto"/>
+        <w:ind w:left="630"/>
+      </w:pPr>
+      <w:r>
+        <w:t>Penelitian ini akan berfokus pada perancangan dan implementasi sebuah website interaktif yang responsif dan mudah digunakan oleh kelompok tani di Desa Sidapdap Simanosor.</w:t>
+      </w:r>
+    </w:p>
+    <w:p>
+      <w:pPr>
+        <w:pStyle w:val="Heading2"/>
+      </w:pPr>
+      <w:r>
+        <w:t>Hipotesa</w:t>
+      </w:r>
+    </w:p>
+    <w:p>
+      <w:pPr>
+        <w:spacing w:line="480" w:lineRule="auto"/>
+        <w:ind w:firstLine="426"/>
+      </w:pPr>
+      <w:r>
+        <w:t>P</w:t>
+      </w:r>
+      <w:r>
+        <w:t xml:space="preserve">enelitian ini bertujuan untuk menguji beberapa hipotesa yang mendasari </w:t>
       </w:r>
       <w:r>
         <w:t xml:space="preserve">untuk </w:t>
       </w:r>
       <w:r>
-        <w:t>dapat meningkatkan aksesibilitas dan efisiensi sistem informasi terhadap kelompok tani di Desa Sidapdap Simanosor?</w:t>
+        <w:t xml:space="preserve">meningkatkan aksesibilitas serta efisiensi dalam pertukaran informasi </w:t>
+      </w:r>
+      <w:r>
+        <w:lastRenderedPageBreak/>
+        <w:t>pertanian di kelompok tani Desa Sidapdap Simanosor</w:t>
+      </w:r>
+      <w:r>
+        <w:t>. Berikut adalah hipotesa yang diajukan dalam penelitian ini</w:t>
+      </w:r>
+      <w:r>
+        <w:t>.</w:t>
+      </w:r>
+    </w:p>
+    <w:p>
+      <w:pPr>
+        <w:pStyle w:val="ListParagraph"/>
+        <w:numPr>
+          <w:ilvl w:val="0"/>
+          <w:numId w:val="7"/>
+        </w:numPr>
+        <w:spacing w:line="480" w:lineRule="auto"/>
+        <w:ind w:left="709" w:hanging="425"/>
+      </w:pPr>
+      <w:r>
+        <w:t>Dengan memanfaatkan teknologi yang tepat, dapat mengurangi kendala akses informasi pertanian dan meningkatkan kelancaran aliran informasi di kalangan kelompok tani Desa Sidapdap Simanosor.</w:t>
+      </w:r>
+    </w:p>
+    <w:p>
+      <w:pPr>
+        <w:pStyle w:val="ListParagraph"/>
+        <w:numPr>
+          <w:ilvl w:val="0"/>
+          <w:numId w:val="7"/>
+        </w:numPr>
+        <w:spacing w:line="480" w:lineRule="auto"/>
+        <w:ind w:left="709" w:hanging="425"/>
+      </w:pPr>
+      <w:r>
+        <w:t xml:space="preserve">Perancangan dan implementasi website interaktif yang disesuaikan dengan kebutuhan dan karakteristik kelompok tani di Desa Sidapdap Simanosor </w:t>
+      </w:r>
+      <w:r>
+        <w:t xml:space="preserve">sehingga </w:t>
+      </w:r>
+      <w:r>
+        <w:t xml:space="preserve">dapat lebih memudahkan </w:t>
+      </w:r>
+      <w:r>
+        <w:t xml:space="preserve">dalam </w:t>
+      </w:r>
+      <w:r>
+        <w:t>penyampaian informasi pertanian</w:t>
+      </w:r>
+      <w:r>
+        <w:t>.</w:t>
+      </w:r>
+    </w:p>
+    <w:p>
+      <w:pPr>
+        <w:pStyle w:val="ListParagraph"/>
+        <w:numPr>
+          <w:ilvl w:val="0"/>
+          <w:numId w:val="7"/>
+        </w:numPr>
+        <w:spacing w:line="480" w:lineRule="auto"/>
+        <w:ind w:left="709" w:hanging="425"/>
+      </w:pPr>
+      <w:r>
+        <w:t>Penggunaan website interaktif memiliki potensi untuk meningkatkan kemampuan kelompok tani Desa Sidapdap Simanosor dalam mengakses informasi pertanian</w:t>
+      </w:r>
+      <w:r>
+        <w:t>.</w:t>
       </w:r>
     </w:p>
     <w:p>
@@ -548,7 +741,19 @@
         <w:t>Untuk m</w:t>
       </w:r>
       <w:r>
-        <w:t>eningkatkan aksesibilitas dan efisiensi sistem informasi pada kelompok tani di Desa Sidapdap Simanosor melalui perancangan dan implementasi sebuah website interaktif.</w:t>
+        <w:t xml:space="preserve">eningkatkan aksesibilitas dan efisiensi </w:t>
+      </w:r>
+      <w:r>
+        <w:t>penyampaian</w:t>
+      </w:r>
+      <w:r>
+        <w:t xml:space="preserve"> informasi </w:t>
+      </w:r>
+      <w:r>
+        <w:t xml:space="preserve">pertanian </w:t>
+      </w:r>
+      <w:r>
+        <w:t>pada kelompok tani di Desa Sidapdap Simanosor.</w:t>
       </w:r>
     </w:p>
     <w:p>
@@ -570,7 +775,11 @@
         <w:pStyle w:val="Heading2"/>
       </w:pPr>
       <w:r>
-        <w:t>Batasan Masalah</w:t>
+        <w:lastRenderedPageBreak/>
+        <w:t>Manfaat</w:t>
+      </w:r>
+      <w:r>
+        <w:t xml:space="preserve"> Penelitian</w:t>
       </w:r>
     </w:p>
     <w:p>
@@ -579,85 +788,10 @@
         <w:ind w:firstLine="426"/>
       </w:pPr>
       <w:r>
-        <w:t>Batasan masalah</w:t>
-      </w:r>
-      <w:r>
-        <w:t xml:space="preserve"> penelitian ini terfokus pada perancangan website interaktif untuk meningkatkan aksesibilitas dan efisiensi sistem informasi pada kelompok tani di Desa Sidapdap Simanosor. Penelitian ini akan mencakup beberapa aspek berikut:</w:t>
-      </w:r>
-    </w:p>
-    <w:p>
-      <w:pPr>
-        <w:pStyle w:val="ListParagraph"/>
-        <w:numPr>
-          <w:ilvl w:val="0"/>
-          <w:numId w:val="4"/>
-        </w:numPr>
-        <w:spacing w:line="480" w:lineRule="auto"/>
-        <w:ind w:left="630"/>
-      </w:pPr>
-      <w:r>
-        <w:lastRenderedPageBreak/>
-        <w:t>Penelitian ini akan melibatkan kelompok tani di Desa Sidapdap Simanosor sebagai subjek penelitian utama. Fokus akan diberikan pada pemahaman tentang permasalahan yang dihadapi oleh kelompok tani terkait aksesibilitas informasi pertanian dan efisiensi penggunaan sistem informasi dalam kegiatan pertanian.</w:t>
-      </w:r>
-    </w:p>
-    <w:p>
-      <w:pPr>
-        <w:pStyle w:val="ListParagraph"/>
-        <w:numPr>
-          <w:ilvl w:val="0"/>
-          <w:numId w:val="4"/>
-        </w:numPr>
-        <w:spacing w:line="480" w:lineRule="auto"/>
-        <w:ind w:left="630"/>
-      </w:pPr>
-      <w:r>
-        <w:t>Penelitian ini akan memperhatikan aspek-aspek te</w:t>
-      </w:r>
-      <w:r>
-        <w:t>rkait sistem pengolahan informasi</w:t>
-      </w:r>
-      <w:r>
-        <w:t xml:space="preserve"> yang relevan dengan kelompok tani di Desa Sidapdap Simanosor. Aspek-aspek tersebut mencakup aksesibilitas informasi pertanian, efisiensi penggunaan sistem informasi, integrasi teknologi</w:t>
-      </w:r>
-      <w:r>
-        <w:t xml:space="preserve"> berbasis website dengan</w:t>
-      </w:r>
-      <w:r>
-        <w:t xml:space="preserve"> tampilan informasi yang mudah dipahami.</w:t>
-      </w:r>
-    </w:p>
-    <w:p>
-      <w:pPr>
-        <w:pStyle w:val="ListParagraph"/>
-        <w:numPr>
-          <w:ilvl w:val="0"/>
-          <w:numId w:val="4"/>
-        </w:numPr>
-        <w:spacing w:line="480" w:lineRule="auto"/>
-        <w:ind w:left="630"/>
-      </w:pPr>
-      <w:r>
-        <w:t>Penelitian ini akan berfokus pada perancangan dan implementasi sebuah website interaktif yang responsif dan mudah digunakan oleh kelompok tani di Desa Sidapdap Simanosor. Website ini akan dirancang untuk memfasilitasi aksesibilitas informasi pertanian yang lebih baik dan meningkatkan efisiensi penggunaan sistem informasi dalam kegiatan pertanian.</w:t>
-      </w:r>
-    </w:p>
-    <w:p>
-      <w:pPr>
-        <w:pStyle w:val="Heading2"/>
-      </w:pPr>
-      <w:r>
-        <w:t>Manfaat</w:t>
-      </w:r>
-      <w:r>
-        <w:t xml:space="preserve"> Penelitian</w:t>
-      </w:r>
-    </w:p>
-    <w:p>
-      <w:pPr>
-        <w:spacing w:line="480" w:lineRule="auto"/>
-        <w:ind w:firstLine="426"/>
-      </w:pPr>
-      <w:r>
-        <w:t>Berikut ini adalah penjelasan mengenai manfaat yang diharapkan dari penelitian ini, baik secara teoritis maupun praktis, yang dapat memberikan dampak positif bagi berbagai pihak terkait:</w:t>
+        <w:t>Berikut ini adalah penjelasan mengenai manfaat yang diharapkan dari penelitian ini, baik secara teoritis maupun praktis, yang dapat memberikan dampak positif bagi berbagai pihak terkait</w:t>
+      </w:r>
+      <w:r>
+        <w:t>.</w:t>
       </w:r>
     </w:p>
     <w:p>
@@ -682,11 +816,7 @@
         <w:contextualSpacing w:val="0"/>
       </w:pPr>
       <w:r>
-        <w:t xml:space="preserve">Penelitian ini diharapkan dapat memberikan kontribusi bagi perkembangan ilmu pengetahuan, khususnya dalam bidang sistem informasi pertanian. Melalui </w:t>
-      </w:r>
-      <w:r>
-        <w:lastRenderedPageBreak/>
-        <w:t>analisis dan pemahaman yang mendalam tentang permasalahan aksesibilitas dan efisiensi sistem informasi pertanian, penelitian ini dapat memperluas wawasan teoritis terkait dengan pengembangan solusi dan perancangan website interaktif yang responsif dalam konteks pertanian. Temuan dan hasil penelitian ini dapat memberikan wawasan baru dan berharga bagi para peneliti dan praktisi dalam bidang sistem informasi pertanian.</w:t>
+        <w:t>Penelitian ini diharapkan dapat memberikan kontribusi bagi perkembangan ilmu pengetahuan, khususnya dalam bidang sistem informasi pertanian. Melalui analisis dan pemahaman yang mendalam tentang permasalahan aksesibilitas dan efisiensi sistem informasi pertanian, penelitian ini dapat memperluas wawasan teoritis terkait dengan pengembangan solusi dan perancangan website interaktif yang responsif dalam konteks pertanian. Temuan dan hasil penelitian ini dapat memberikan wawasan baru dan berharga bagi para peneliti dan praktisi dalam bidang sistem informasi pertanian.</w:t>
       </w:r>
     </w:p>
     <w:p>
@@ -727,16 +857,27 @@
         <w:t>Bagi Pen</w:t>
       </w:r>
       <w:r>
-        <w:t>ulis:</w:t>
-      </w:r>
-      <w:r>
-        <w:t xml:space="preserve"> Penelitian ini akan memungkinkan penulis untuk memperoleh pemahaman yang lebih mendalam dalam bidang </w:t>
+        <w:t>ulis</w:t>
+      </w:r>
+    </w:p>
+    <w:p>
+      <w:pPr>
+        <w:pStyle w:val="ListParagraph"/>
+        <w:spacing w:line="480" w:lineRule="auto"/>
+        <w:ind w:left="709"/>
+      </w:pPr>
+      <w:r>
+        <w:t xml:space="preserve">Penelitian ini akan memungkinkan penulis untuk memperoleh pemahaman yang lebih mendalam dalam bidang </w:t>
       </w:r>
       <w:r>
         <w:t xml:space="preserve">pengolahan </w:t>
       </w:r>
       <w:r>
-        <w:t>sistem informasi pertanian dan pengembangan website interaktif. Dengan menyelesaikan skripsi ini, penulis akan memenuhi syarat akademik untuk meraih gelar Sarjana S1 di jurusan sistem informasi.</w:t>
+        <w:t xml:space="preserve">sistem informasi pertanian dan pengembangan website interaktif. Dengan menyelesaikan skripsi ini, </w:t>
+      </w:r>
+      <w:r>
+        <w:lastRenderedPageBreak/>
+        <w:t>penulis akan memenuhi syarat akademik untuk meraih gelar Sarjana S1 di jurusan sistem informasi.</w:t>
       </w:r>
     </w:p>
     <w:p>
@@ -750,7 +891,26 @@
         <w:ind w:left="709" w:hanging="425"/>
       </w:pPr>
       <w:r>
-        <w:t>Manfaat bagi Pembaca: Penelitian ini akan memberikan kontribusi pengetahuan dan informasi yang berharga bagi pembaca yang tertarik dalam bidang sistem informasi pertanian. Pembaca akan dapat memperluas pemahaman mereka tentang pentingnya aksesibilitas dan efisiensi sistem informasi dalam pertanian serta cara merancang website interaktif yang responsif.</w:t>
+        <w:t>B</w:t>
+      </w:r>
+      <w:r>
+        <w:t>agi Pembaca</w:t>
+      </w:r>
+    </w:p>
+    <w:p>
+      <w:pPr>
+        <w:pStyle w:val="ListParagraph"/>
+        <w:spacing w:line="480" w:lineRule="auto"/>
+        <w:ind w:left="709"/>
+      </w:pPr>
+      <w:r>
+        <w:t xml:space="preserve">Penelitian ini akan memberikan kontribusi pengetahuan dan informasi bagi pembaca yang tertarik dalam bidang sistem informasi </w:t>
+      </w:r>
+      <w:r>
+        <w:t xml:space="preserve">disektor </w:t>
+      </w:r>
+      <w:r>
+        <w:t>pertanian.</w:t>
       </w:r>
     </w:p>
     <w:p>
@@ -764,35 +924,20 @@
         <w:ind w:left="709" w:hanging="425"/>
       </w:pPr>
       <w:r>
-        <w:lastRenderedPageBreak/>
         <w:t>B</w:t>
       </w:r>
       <w:r>
-        <w:t xml:space="preserve">agi STIMIK Citra Mandiri sebagai Tambahan Referensi: Hasil penelitian ini dapat menjadi sumber referensi tambahan dalam pengajaran dan penelitian di bidang sistem informasi. </w:t>
-      </w:r>
-      <w:r>
-        <w:t>Pemanfaat</w:t>
-      </w:r>
-      <w:r>
-        <w:t xml:space="preserve">an temuan dan rekomendasi yang dihasilkan untuk </w:t>
-      </w:r>
-      <w:r>
-        <w:t>menambah wawasan bagi</w:t>
-      </w:r>
-      <w:r>
-        <w:t xml:space="preserve"> mahasiswa, serta memper</w:t>
-      </w:r>
-      <w:r>
-        <w:t xml:space="preserve">kuat keunggulan akademik </w:t>
-      </w:r>
-      <w:r>
-        <w:t>dalam bidang siste</w:t>
-      </w:r>
-      <w:r>
-        <w:t>m informasi</w:t>
-      </w:r>
-      <w:r>
-        <w:t>.</w:t>
+        <w:t>agi STIMIK Citra Mandiri sebagai Tambahan Referensi</w:t>
+      </w:r>
+    </w:p>
+    <w:p>
+      <w:pPr>
+        <w:pStyle w:val="ListParagraph"/>
+        <w:spacing w:line="480" w:lineRule="auto"/>
+        <w:ind w:left="709"/>
+      </w:pPr>
+      <w:r>
+        <w:t>Hasil penelitian ini dapat menjadi sumber referensi tambahan dalam pengajaran dan penelitian di bidang sistem informasi.</w:t>
       </w:r>
     </w:p>
     <w:p>
@@ -809,19 +954,29 @@
         <w:t>B</w:t>
       </w:r>
       <w:r>
-        <w:t>agi Kelompok Tani di Desa Sidapdap Simanosor: Penelitian ini</w:t>
+        <w:t>agi Kelompok Tani di Desa Sidapdap Simanosor</w:t>
+      </w:r>
+    </w:p>
+    <w:p>
+      <w:pPr>
+        <w:pStyle w:val="ListParagraph"/>
+        <w:spacing w:line="480" w:lineRule="auto"/>
+        <w:ind w:left="709"/>
+      </w:pPr>
+      <w:r>
+        <w:t>Penelitian ini</w:t>
       </w:r>
       <w:r>
         <w:t xml:space="preserve"> diharapkan</w:t>
       </w:r>
       <w:r>
-        <w:t xml:space="preserve"> memberikan manfaat langsung kepada kelompok tani di Desa Sidapdap Simanosor. Dengan adanya website interaktif yang dirancang dan diimplementasikan, meningkatkan </w:t>
-      </w:r>
-      <w:r>
-        <w:t xml:space="preserve">aksesibilitas dan </w:t>
-      </w:r>
-      <w:r>
-        <w:t>efisiensi dalam penggunaan sistem informasi. Hal ini akan membantu dalam mengelola kegiatan pertanian dengan lebih efektif, meningkatkan produktivitas, dan mendorong pertumbuhan ekonomi di desa tersebut.</w:t>
+        <w:t xml:space="preserve"> memberikan manfaat langsung kepada kelompok tani di Desa Sidapdap Simanosor</w:t>
+      </w:r>
+      <w:r>
+        <w:t xml:space="preserve"> dengan adanya website yang interaktif</w:t>
+      </w:r>
+      <w:r>
+        <w:t>.</w:t>
       </w:r>
     </w:p>
     <w:sectPr>
@@ -1031,6 +1186,92 @@
     </w:lvl>
   </w:abstractNum>
   <w:abstractNum w:abstractNumId="1" w15:restartNumberingAfterBreak="0">
+    <w:nsid w:val="1F5B262F"/>
+    <w:multiLevelType w:val="hybridMultilevel"/>
+    <w:tmpl w:val="DE4218E0"/>
+    <w:lvl w:ilvl="0" w:tplc="0409000F">
+      <w:start w:val="1"/>
+      <w:numFmt w:val="decimal"/>
+      <w:lvlText w:val="%1."/>
+      <w:lvlJc w:val="left"/>
+      <w:pPr>
+        <w:ind w:left="1344" w:hanging="360"/>
+      </w:pPr>
+    </w:lvl>
+    <w:lvl w:ilvl="1" w:tplc="04090019" w:tentative="1">
+      <w:start w:val="1"/>
+      <w:numFmt w:val="lowerLetter"/>
+      <w:lvlText w:val="%2."/>
+      <w:lvlJc w:val="left"/>
+      <w:pPr>
+        <w:ind w:left="2064" w:hanging="360"/>
+      </w:pPr>
+    </w:lvl>
+    <w:lvl w:ilvl="2" w:tplc="0409001B" w:tentative="1">
+      <w:start w:val="1"/>
+      <w:numFmt w:val="lowerRoman"/>
+      <w:lvlText w:val="%3."/>
+      <w:lvlJc w:val="right"/>
+      <w:pPr>
+        <w:ind w:left="2784" w:hanging="180"/>
+      </w:pPr>
+    </w:lvl>
+    <w:lvl w:ilvl="3" w:tplc="0409000F" w:tentative="1">
+      <w:start w:val="1"/>
+      <w:numFmt w:val="decimal"/>
+      <w:lvlText w:val="%4."/>
+      <w:lvlJc w:val="left"/>
+      <w:pPr>
+        <w:ind w:left="3504" w:hanging="360"/>
+      </w:pPr>
+    </w:lvl>
+    <w:lvl w:ilvl="4" w:tplc="04090019" w:tentative="1">
+      <w:start w:val="1"/>
+      <w:numFmt w:val="lowerLetter"/>
+      <w:lvlText w:val="%5."/>
+      <w:lvlJc w:val="left"/>
+      <w:pPr>
+        <w:ind w:left="4224" w:hanging="360"/>
+      </w:pPr>
+    </w:lvl>
+    <w:lvl w:ilvl="5" w:tplc="0409001B" w:tentative="1">
+      <w:start w:val="1"/>
+      <w:numFmt w:val="lowerRoman"/>
+      <w:lvlText w:val="%6."/>
+      <w:lvlJc w:val="right"/>
+      <w:pPr>
+        <w:ind w:left="4944" w:hanging="180"/>
+      </w:pPr>
+    </w:lvl>
+    <w:lvl w:ilvl="6" w:tplc="0409000F" w:tentative="1">
+      <w:start w:val="1"/>
+      <w:numFmt w:val="decimal"/>
+      <w:lvlText w:val="%7."/>
+      <w:lvlJc w:val="left"/>
+      <w:pPr>
+        <w:ind w:left="5664" w:hanging="360"/>
+      </w:pPr>
+    </w:lvl>
+    <w:lvl w:ilvl="7" w:tplc="04090019" w:tentative="1">
+      <w:start w:val="1"/>
+      <w:numFmt w:val="lowerLetter"/>
+      <w:lvlText w:val="%8."/>
+      <w:lvlJc w:val="left"/>
+      <w:pPr>
+        <w:ind w:left="6384" w:hanging="360"/>
+      </w:pPr>
+    </w:lvl>
+    <w:lvl w:ilvl="8" w:tplc="0409001B" w:tentative="1">
+      <w:start w:val="1"/>
+      <w:numFmt w:val="lowerRoman"/>
+      <w:lvlText w:val="%9."/>
+      <w:lvlJc w:val="right"/>
+      <w:pPr>
+        <w:ind w:left="7104" w:hanging="180"/>
+      </w:pPr>
+    </w:lvl>
+  </w:abstractNum>
+  <w:abstractNum w:abstractNumId="2" w15:restartNumberingAfterBreak="0">
     <w:nsid w:val="282A0181"/>
     <w:multiLevelType w:val="hybridMultilevel"/>
     <w:tmpl w:val="DE4218E0"/>
@@ -1116,7 +1357,93 @@
       </w:pPr>
     </w:lvl>
   </w:abstractNum>
-  <w:abstractNum w:abstractNumId="2" w15:restartNumberingAfterBreak="0">
+  <w:abstractNum w:abstractNumId="3" w15:restartNumberingAfterBreak="0">
+    <w:nsid w:val="340A246F"/>
+    <w:multiLevelType w:val="hybridMultilevel"/>
+    <w:tmpl w:val="DE4218E0"/>
+    <w:lvl w:ilvl="0" w:tplc="0409000F">
+      <w:start w:val="1"/>
+      <w:numFmt w:val="decimal"/>
+      <w:lvlText w:val="%1."/>
+      <w:lvlJc w:val="left"/>
+      <w:pPr>
+        <w:ind w:left="1344" w:hanging="360"/>
+      </w:pPr>
+    </w:lvl>
+    <w:lvl w:ilvl="1" w:tplc="04090019" w:tentative="1">
+      <w:start w:val="1"/>
+      <w:numFmt w:val="lowerLetter"/>
+      <w:lvlText w:val="%2."/>
+      <w:lvlJc w:val="left"/>
+      <w:pPr>
+        <w:ind w:left="2064" w:hanging="360"/>
+      </w:pPr>
+    </w:lvl>
+    <w:lvl w:ilvl="2" w:tplc="0409001B" w:tentative="1">
+      <w:start w:val="1"/>
+      <w:numFmt w:val="lowerRoman"/>
+      <w:lvlText w:val="%3."/>
+      <w:lvlJc w:val="right"/>
+      <w:pPr>
+        <w:ind w:left="2784" w:hanging="180"/>
+      </w:pPr>
+    </w:lvl>
+    <w:lvl w:ilvl="3" w:tplc="0409000F" w:tentative="1">
+      <w:start w:val="1"/>
+      <w:numFmt w:val="decimal"/>
+      <w:lvlText w:val="%4."/>
+      <w:lvlJc w:val="left"/>
+      <w:pPr>
+        <w:ind w:left="3504" w:hanging="360"/>
+      </w:pPr>
+    </w:lvl>
+    <w:lvl w:ilvl="4" w:tplc="04090019" w:tentative="1">
+      <w:start w:val="1"/>
+      <w:numFmt w:val="lowerLetter"/>
+      <w:lvlText w:val="%5."/>
+      <w:lvlJc w:val="left"/>
+      <w:pPr>
+        <w:ind w:left="4224" w:hanging="360"/>
+      </w:pPr>
+    </w:lvl>
+    <w:lvl w:ilvl="5" w:tplc="0409001B" w:tentative="1">
+      <w:start w:val="1"/>
+      <w:numFmt w:val="lowerRoman"/>
+      <w:lvlText w:val="%6."/>
+      <w:lvlJc w:val="right"/>
+      <w:pPr>
+        <w:ind w:left="4944" w:hanging="180"/>
+      </w:pPr>
+    </w:lvl>
+    <w:lvl w:ilvl="6" w:tplc="0409000F" w:tentative="1">
+      <w:start w:val="1"/>
+      <w:numFmt w:val="decimal"/>
+      <w:lvlText w:val="%7."/>
+      <w:lvlJc w:val="left"/>
+      <w:pPr>
+        <w:ind w:left="5664" w:hanging="360"/>
+      </w:pPr>
+    </w:lvl>
+    <w:lvl w:ilvl="7" w:tplc="04090019" w:tentative="1">
+      <w:start w:val="1"/>
+      <w:numFmt w:val="lowerLetter"/>
+      <w:lvlText w:val="%8."/>
+      <w:lvlJc w:val="left"/>
+      <w:pPr>
+        <w:ind w:left="6384" w:hanging="360"/>
+      </w:pPr>
+    </w:lvl>
+    <w:lvl w:ilvl="8" w:tplc="0409001B" w:tentative="1">
+      <w:start w:val="1"/>
+      <w:numFmt w:val="lowerRoman"/>
+      <w:lvlText w:val="%9."/>
+      <w:lvlJc w:val="right"/>
+      <w:pPr>
+        <w:ind w:left="7104" w:hanging="180"/>
+      </w:pPr>
+    </w:lvl>
+  </w:abstractNum>
+  <w:abstractNum w:abstractNumId="4" w15:restartNumberingAfterBreak="0">
     <w:nsid w:val="3BC24242"/>
     <w:multiLevelType w:val="hybridMultilevel"/>
     <w:tmpl w:val="40DE16E4"/>
@@ -1202,10 +1529,10 @@
       </w:pPr>
     </w:lvl>
   </w:abstractNum>
-  <w:abstractNum w:abstractNumId="3" w15:restartNumberingAfterBreak="0">
+  <w:abstractNum w:abstractNumId="5" w15:restartNumberingAfterBreak="0">
     <w:nsid w:val="405D64A2"/>
     <w:multiLevelType w:val="multilevel"/>
-    <w:tmpl w:val="38800270"/>
+    <w:tmpl w:val="C42C3CF4"/>
     <w:lvl w:ilvl="0">
       <w:start w:val="1"/>
       <w:numFmt w:val="upperRoman"/>
@@ -1229,7 +1556,7 @@
       <w:lvlText w:val="%1.%2"/>
       <w:lvlJc w:val="left"/>
       <w:pPr>
-        <w:ind w:left="4854" w:hanging="624"/>
+        <w:ind w:left="2326" w:hanging="624"/>
       </w:pPr>
       <w:rPr>
         <w:rFonts w:hint="default"/>
@@ -1329,7 +1656,7 @@
       </w:rPr>
     </w:lvl>
   </w:abstractNum>
-  <w:abstractNum w:abstractNumId="4" w15:restartNumberingAfterBreak="0">
+  <w:abstractNum w:abstractNumId="6" w15:restartNumberingAfterBreak="0">
     <w:nsid w:val="6EDB11DF"/>
     <w:multiLevelType w:val="hybridMultilevel"/>
     <w:tmpl w:val="911A11C2"/>
@@ -1415,7 +1742,7 @@
       </w:pPr>
     </w:lvl>
   </w:abstractNum>
-  <w:abstractNum w:abstractNumId="5" w15:restartNumberingAfterBreak="0">
+  <w:abstractNum w:abstractNumId="7" w15:restartNumberingAfterBreak="0">
     <w:nsid w:val="7AA3119F"/>
     <w:multiLevelType w:val="hybridMultilevel"/>
     <w:tmpl w:val="049C0D82"/>
@@ -1502,22 +1829,28 @@
     </w:lvl>
   </w:abstractNum>
   <w:num w:numId="1">
-    <w:abstractNumId w:val="3"/>
+    <w:abstractNumId w:val="5"/>
   </w:num>
   <w:num w:numId="2">
-    <w:abstractNumId w:val="1"/>
+    <w:abstractNumId w:val="2"/>
   </w:num>
   <w:num w:numId="3">
     <w:abstractNumId w:val="0"/>
   </w:num>
   <w:num w:numId="4">
-    <w:abstractNumId w:val="5"/>
+    <w:abstractNumId w:val="7"/>
   </w:num>
   <w:num w:numId="5">
-    <w:abstractNumId w:val="2"/>
+    <w:abstractNumId w:val="4"/>
   </w:num>
   <w:num w:numId="6">
-    <w:abstractNumId w:val="4"/>
+    <w:abstractNumId w:val="6"/>
+  </w:num>
+  <w:num w:numId="7">
+    <w:abstractNumId w:val="1"/>
+  </w:num>
+  <w:num w:numId="8">
+    <w:abstractNumId w:val="3"/>
   </w:num>
 </w:numbering>
 </file>
@@ -1939,14 +2272,14 @@
     <w:autoRedefine/>
     <w:uiPriority w:val="9"/>
     <w:qFormat/>
-    <w:rsid w:val="00E97CDE"/>
+    <w:rsid w:val="00A27A5B"/>
     <w:pPr>
       <w:keepNext/>
       <w:keepLines/>
       <w:numPr>
         <w:numId w:val="1"/>
       </w:numPr>
-      <w:spacing w:before="480" w:after="240" w:line="240" w:lineRule="auto"/>
+      <w:spacing w:after="240" w:line="600" w:lineRule="auto"/>
       <w:jc w:val="center"/>
       <w:outlineLvl w:val="0"/>
     </w:pPr>
@@ -2200,7 +2533,7 @@
     <w:basedOn w:val="DefaultParagraphFont"/>
     <w:link w:val="Heading1"/>
     <w:uiPriority w:val="9"/>
-    <w:rsid w:val="00E97CDE"/>
+    <w:rsid w:val="00A27A5B"/>
     <w:rPr>
       <w:rFonts w:ascii="Times New Roman" w:eastAsiaTheme="majorEastAsia" w:hAnsi="Times New Roman" w:cstheme="majorBidi"/>
       <w:b/>
@@ -3050,7 +3383,7 @@
         </b:NameList>
       </b:Author>
     </b:Author>
-    <b:RefOrder>3</b:RefOrder>
+    <b:RefOrder>2</b:RefOrder>
   </b:Source>
   <b:Source>
     <b:Tag>Pen17</b:Tag>
@@ -3165,7 +3498,7 @@
         </b:NameList>
       </b:Author>
     </b:Author>
-    <b:RefOrder>4</b:RefOrder>
+    <b:RefOrder>3</b:RefOrder>
   </b:Source>
   <b:Source>
     <b:Tag>Raf20</b:Tag>
@@ -3208,7 +3541,7 @@
     </b:Author>
     <b:Month>8</b:Month>
     <b:Day>27</b:Day>
-    <b:RefOrder>1</b:RefOrder>
+    <b:RefOrder>16</b:RefOrder>
   </b:Source>
   <b:Source>
     <b:Tag>Kus22</b:Tag>
@@ -3238,13 +3571,31 @@
     </b:Author>
     <b:Month>8</b:Month>
     <b:Day>15</b:Day>
-    <b:RefOrder>2</b:RefOrder>
+    <b:RefOrder>1</b:RefOrder>
+  </b:Source>
+  <b:Source>
+    <b:Tag>Tho</b:Tag>
+    <b:SourceType>Book</b:SourceType>
+    <b:Guid>{FC577E18-0302-4847-A978-70D96E4AFBC8}</b:Guid>
+    <b:Title>Sistem Pengendalian Manajement</b:Title>
+    <b:Author>
+      <b:Author>
+        <b:NameList>
+          <b:Person>
+            <b:Last>Thomas</b:Last>
+            <b:First>Sumarsan</b:First>
+          </b:Person>
+        </b:NameList>
+      </b:Author>
+    </b:Author>
+    <b:Year>2013</b:Year>
+    <b:RefOrder>4</b:RefOrder>
   </b:Source>
 </b:Sources>
 </file>
 
 <file path=customXml/itemProps1.xml><?xml version="1.0" encoding="utf-8"?>
-<ds:datastoreItem xmlns:ds="http://schemas.openxmlformats.org/officeDocument/2006/customXml" ds:itemID="{C4B43D47-16BA-4D21-9F82-62A1AD653AE8}">
+<ds:datastoreItem xmlns:ds="http://schemas.openxmlformats.org/officeDocument/2006/customXml" ds:itemID="{1DBF04A4-0792-4D92-B90A-550DB4CD18A8}">
   <ds:schemaRefs>
     <ds:schemaRef ds:uri="http://schemas.openxmlformats.org/officeDocument/2006/bibliography"/>
   </ds:schemaRefs>

</xml_diff>

<commit_message>
modifikasi: semua perubahan untuk sistem baru
</commit_message>
<xml_diff>
--- a/BAB I - Buk Selvi.docx
+++ b/BAB I - Buk Selvi.docx
@@ -7,10 +7,9 @@
         <w:pStyle w:val="Heading1"/>
       </w:pPr>
       <w:r>
-        <w:t xml:space="preserve">    </w:t>
-      </w:r>
-      <w:r>
         <w:br/>
+      </w:r>
+      <w:r>
         <w:t>PENDAHULUAN</w:t>
       </w:r>
     </w:p>
@@ -417,13 +416,10 @@
         <w:t>sarana informasi</w:t>
       </w:r>
       <w:r>
-        <w:t xml:space="preserve"> berbasis website (E-</w:t>
-      </w:r>
-      <w:r>
-        <w:t>F</w:t>
-      </w:r>
-      <w:r>
-        <w:t>arming</w:t>
+        <w:t xml:space="preserve"> berbasis website (</w:t>
+      </w:r>
+      <w:r>
+        <w:t>Forum Pertanian</w:t>
       </w:r>
       <w:r>
         <w:t>) dengan mengambil judul untuk skripsi ini yaitu:</w:t>
@@ -508,7 +504,13 @@
       </w:pPr>
       <w:r>
         <w:lastRenderedPageBreak/>
-        <w:t>Bagaimana merancang dan membangun website sebagai sarana penyampaian informasi pertanian</w:t>
+        <w:t>Bagaimana merancang dan membangun website</w:t>
+      </w:r>
+      <w:r>
+        <w:t xml:space="preserve"> forum pertanian</w:t>
+      </w:r>
+      <w:r>
+        <w:t xml:space="preserve"> sebagai sarana penyampaian informasi pertanian</w:t>
       </w:r>
       <w:r>
         <w:t xml:space="preserve"> </w:t>
@@ -602,7 +604,13 @@
         <w:ind w:left="630"/>
       </w:pPr>
       <w:r>
-        <w:t>Penelitian ini akan berfokus pada perancangan dan implementasi sebuah website interaktif yang responsif dan mudah digunakan oleh kelompok tani di Desa Sidapdap Simanosor.</w:t>
+        <w:t>Penelitian ini akan berfokus pada perancangan dan implementasi sebuah website</w:t>
+      </w:r>
+      <w:r>
+        <w:t xml:space="preserve"> forum pertanian</w:t>
+      </w:r>
+      <w:r>
+        <w:t xml:space="preserve"> yang responsif dan mudah digunakan oleh kelompok tani di Desa Sidapdap Simanosor.</w:t>
       </w:r>
     </w:p>
     <w:p>
@@ -695,7 +703,13 @@
         <w:ind w:left="709" w:hanging="425"/>
       </w:pPr>
       <w:r>
-        <w:t>Penggunaan website interaktif memiliki potensi untuk meningkatkan kemampuan kelompok tani Desa Sidapdap Simanosor dalam mengakses informasi pertanian</w:t>
+        <w:t xml:space="preserve">Penggunaan website </w:t>
+      </w:r>
+      <w:r>
+        <w:t>forum pertanian</w:t>
+      </w:r>
+      <w:r>
+        <w:t xml:space="preserve"> memiliki potensi untuk meningkatkan kemampuan kelompok tani Desa Sidapdap Simanosor dalam mengakses informasi pertanian</w:t>
       </w:r>
       <w:r>
         <w:t>.</w:t>

</xml_diff>